<commit_message>
#Casos de Uso - USC XX Modificar Solicitud.docx mejorado - USC XX Cancelar Solicitud.docx
#Codigo
-Crear Partida mejoría en crear documentación
-Modificar Partida mejoria en crear documentacion
- Cancelar partida mejoría en crear documentación
</commit_message>
<xml_diff>
--- a/Entrega FINAL Diploma/Casos uso/USC XX Modificar Solicitud.docx
+++ b/Entrega FINAL Diploma/Casos uso/USC XX Modificar Solicitud.docx
@@ -34,7 +34,21 @@
           <w:rFonts w:ascii="Arial" w:hAnsi="Arial" w:cs="Arial"/>
           <w:b/>
         </w:rPr>
-        <w:t>USC XX Buscar Solicitud</w:t>
+        <w:t xml:space="preserve">USC XX </w:t>
+      </w:r>
+      <w:r>
+        <w:rPr>
+          <w:rFonts w:ascii="Arial" w:hAnsi="Arial" w:cs="Arial"/>
+          <w:b/>
+        </w:rPr>
+        <w:t>Modificar</w:t>
+      </w:r>
+      <w:r>
+        <w:rPr>
+          <w:rFonts w:ascii="Arial" w:hAnsi="Arial" w:cs="Arial"/>
+          <w:b/>
+        </w:rPr>
+        <w:t xml:space="preserve"> Solicitud</w:t>
       </w:r>
     </w:p>
     <w:p>
@@ -123,7 +137,6 @@
               </w:rPr>
               <w:t>-</w:t>
             </w:r>
-            <w:proofErr w:type="spellStart"/>
             <w:r>
               <w:rPr>
                 <w:rFonts w:ascii="Arial" w:hAnsi="Arial" w:cs="Arial"/>
@@ -134,7 +147,6 @@
               </w:rPr>
               <w:t>condi</w:t>
             </w:r>
-            <w:proofErr w:type="spellEnd"/>
             <w:r>
               <w:rPr>
                 <w:rFonts w:ascii="Arial" w:hAnsi="Arial" w:cs="Arial"/>
@@ -144,7 +156,6 @@
               </w:rPr>
               <w:t>c</w:t>
             </w:r>
-            <w:proofErr w:type="spellStart"/>
             <w:r>
               <w:rPr>
                 <w:rFonts w:ascii="Arial" w:hAnsi="Arial" w:cs="Arial"/>
@@ -155,7 +166,6 @@
               </w:rPr>
               <w:t>i</w:t>
             </w:r>
-            <w:proofErr w:type="spellEnd"/>
             <w:r>
               <w:rPr>
                 <w:rFonts w:ascii="Arial" w:hAnsi="Arial" w:cs="Arial"/>
@@ -607,23 +617,13 @@
                 <w:lang w:eastAsia="es-AR"/>
               </w:rPr>
             </w:pPr>
-            <w:proofErr w:type="spellStart"/>
-            <w:r>
-              <w:rPr>
-                <w:rFonts w:ascii="Arial" w:eastAsia="Times New Roman" w:hAnsi="Arial" w:cs="Arial"/>
-                <w:color w:val="000000"/>
-                <w:lang w:eastAsia="es-AR"/>
-              </w:rPr>
-              <w:t>Extend</w:t>
-            </w:r>
-            <w:proofErr w:type="spellEnd"/>
-            <w:r>
-              <w:rPr>
-                <w:rFonts w:ascii="Arial" w:eastAsia="Times New Roman" w:hAnsi="Arial" w:cs="Arial"/>
-                <w:color w:val="000000"/>
-                <w:lang w:eastAsia="es-AR"/>
-              </w:rPr>
-              <w:t>: Agregar Detalle de Solicitud</w:t>
+            <w:r>
+              <w:rPr>
+                <w:rFonts w:ascii="Arial" w:eastAsia="Times New Roman" w:hAnsi="Arial" w:cs="Arial"/>
+                <w:color w:val="000000"/>
+                <w:lang w:eastAsia="es-AR"/>
+              </w:rPr>
+              <w:t>Extend: Agregar Detalle de Solicitud</w:t>
             </w:r>
           </w:p>
           <w:p>
@@ -640,23 +640,13 @@
                 <w:lang w:eastAsia="es-AR"/>
               </w:rPr>
             </w:pPr>
-            <w:proofErr w:type="spellStart"/>
-            <w:r>
-              <w:rPr>
-                <w:rFonts w:ascii="Arial" w:eastAsia="Times New Roman" w:hAnsi="Arial" w:cs="Arial"/>
-                <w:color w:val="000000"/>
-                <w:lang w:eastAsia="es-AR"/>
-              </w:rPr>
-              <w:t>Extend</w:t>
-            </w:r>
-            <w:proofErr w:type="spellEnd"/>
-            <w:r>
-              <w:rPr>
-                <w:rFonts w:ascii="Arial" w:eastAsia="Times New Roman" w:hAnsi="Arial" w:cs="Arial"/>
-                <w:color w:val="000000"/>
-                <w:lang w:eastAsia="es-AR"/>
-              </w:rPr>
-              <w:t>: Quitar Oficio y Agregar Oficio</w:t>
+            <w:r>
+              <w:rPr>
+                <w:rFonts w:ascii="Arial" w:eastAsia="Times New Roman" w:hAnsi="Arial" w:cs="Arial"/>
+                <w:color w:val="000000"/>
+                <w:lang w:eastAsia="es-AR"/>
+              </w:rPr>
+              <w:t>Extend: Quitar Oficio</w:t>
             </w:r>
           </w:p>
           <w:p>
@@ -673,33 +663,21 @@
                 <w:lang w:eastAsia="es-AR"/>
               </w:rPr>
             </w:pPr>
-            <w:proofErr w:type="spellStart"/>
-            <w:r>
-              <w:rPr>
-                <w:rFonts w:ascii="Arial" w:eastAsia="Times New Roman" w:hAnsi="Arial" w:cs="Arial"/>
-                <w:color w:val="000000"/>
-                <w:lang w:eastAsia="es-AR"/>
-              </w:rPr>
-              <w:t>Extend</w:t>
-            </w:r>
-            <w:proofErr w:type="spellEnd"/>
-            <w:r>
-              <w:rPr>
-                <w:rFonts w:ascii="Arial" w:eastAsia="Times New Roman" w:hAnsi="Arial" w:cs="Arial"/>
-                <w:color w:val="000000"/>
-                <w:lang w:eastAsia="es-AR"/>
-              </w:rPr>
-              <w:t>: Eliminar</w:t>
-            </w:r>
-            <w:bookmarkStart w:id="0" w:name="_GoBack"/>
-            <w:bookmarkEnd w:id="0"/>
-            <w:r>
-              <w:rPr>
-                <w:rFonts w:ascii="Arial" w:eastAsia="Times New Roman" w:hAnsi="Arial" w:cs="Arial"/>
-                <w:color w:val="000000"/>
-                <w:lang w:eastAsia="es-AR"/>
-              </w:rPr>
-              <w:t xml:space="preserve"> Detalle de Solicitud</w:t>
+            <w:r>
+              <w:rPr>
+                <w:rFonts w:ascii="Arial" w:eastAsia="Times New Roman" w:hAnsi="Arial" w:cs="Arial"/>
+                <w:color w:val="000000"/>
+                <w:lang w:eastAsia="es-AR"/>
+              </w:rPr>
+              <w:t xml:space="preserve">Extend: </w:t>
+            </w:r>
+            <w:r>
+              <w:rPr>
+                <w:rFonts w:ascii="Arial" w:eastAsia="Times New Roman" w:hAnsi="Arial" w:cs="Arial"/>
+                <w:color w:val="000000"/>
+                <w:lang w:eastAsia="es-AR"/>
+              </w:rPr>
+              <w:t>Agregar Oficio</w:t>
             </w:r>
           </w:p>
           <w:p>
@@ -716,23 +694,59 @@
                 <w:lang w:eastAsia="es-AR"/>
               </w:rPr>
             </w:pPr>
-            <w:proofErr w:type="spellStart"/>
-            <w:r>
-              <w:rPr>
-                <w:rFonts w:ascii="Arial" w:eastAsia="Times New Roman" w:hAnsi="Arial" w:cs="Arial"/>
-                <w:color w:val="000000"/>
-                <w:lang w:eastAsia="es-AR"/>
-              </w:rPr>
-              <w:t>Extend</w:t>
-            </w:r>
-            <w:proofErr w:type="spellEnd"/>
-            <w:r>
-              <w:rPr>
-                <w:rFonts w:ascii="Arial" w:eastAsia="Times New Roman" w:hAnsi="Arial" w:cs="Arial"/>
-                <w:color w:val="000000"/>
-                <w:lang w:eastAsia="es-AR"/>
-              </w:rPr>
-              <w:t>: Modificar Detalle de Solicitud</w:t>
+            <w:r>
+              <w:rPr>
+                <w:rFonts w:ascii="Arial" w:eastAsia="Times New Roman" w:hAnsi="Arial" w:cs="Arial"/>
+                <w:color w:val="000000"/>
+                <w:lang w:eastAsia="es-AR"/>
+              </w:rPr>
+              <w:t>Extend: Eliminar Detalle de Solicitud</w:t>
+            </w:r>
+          </w:p>
+          <w:p>
+            <w:pPr>
+              <w:pStyle w:val="Prrafodelista"/>
+              <w:numPr>
+                <w:ilvl w:val="1"/>
+                <w:numId w:val="1"/>
+              </w:numPr>
+              <w:spacing w:after="0" w:line="240" w:lineRule="auto"/>
+              <w:rPr>
+                <w:rFonts w:ascii="Arial" w:eastAsia="Times New Roman" w:hAnsi="Arial" w:cs="Arial"/>
+                <w:color w:val="000000"/>
+                <w:lang w:eastAsia="es-AR"/>
+              </w:rPr>
+            </w:pPr>
+            <w:r>
+              <w:rPr>
+                <w:rFonts w:ascii="Arial" w:eastAsia="Times New Roman" w:hAnsi="Arial" w:cs="Arial"/>
+                <w:color w:val="000000"/>
+                <w:lang w:eastAsia="es-AR"/>
+              </w:rPr>
+              <w:t>Extend: Modificar Detalle de Solicitud</w:t>
+            </w:r>
+          </w:p>
+          <w:p>
+            <w:pPr>
+              <w:pStyle w:val="Prrafodelista"/>
+              <w:numPr>
+                <w:ilvl w:val="1"/>
+                <w:numId w:val="1"/>
+              </w:numPr>
+              <w:spacing w:after="0" w:line="240" w:lineRule="auto"/>
+              <w:rPr>
+                <w:rFonts w:ascii="Arial" w:eastAsia="Times New Roman" w:hAnsi="Arial" w:cs="Arial"/>
+                <w:color w:val="000000"/>
+                <w:lang w:eastAsia="es-AR"/>
+              </w:rPr>
+            </w:pPr>
+            <w:r>
+              <w:rPr>
+                <w:rFonts w:ascii="Arial" w:eastAsia="Times New Roman" w:hAnsi="Arial" w:cs="Arial"/>
+                <w:color w:val="000000"/>
+                <w:lang w:eastAsia="es-AR"/>
+              </w:rPr>
+              <w:t>Extend: Agregar Nota</w:t>
             </w:r>
           </w:p>
           <w:p>
@@ -792,16 +806,6 @@
           <w:p>
             <w:pPr>
               <w:spacing w:after="0" w:line="240" w:lineRule="auto"/>
-              <w:rPr>
-                <w:rFonts w:ascii="Arial" w:eastAsia="Times New Roman" w:hAnsi="Arial" w:cs="Arial"/>
-                <w:color w:val="000000"/>
-                <w:lang w:eastAsia="es-AR"/>
-              </w:rPr>
-            </w:pPr>
-          </w:p>
-          <w:p>
-            <w:pPr>
-              <w:spacing w:after="0" w:line="240" w:lineRule="auto"/>
               <w:ind w:left="1080"/>
               <w:rPr>
                 <w:rFonts w:ascii="Arial" w:eastAsia="Times New Roman" w:hAnsi="Arial" w:cs="Arial"/>
@@ -810,7 +814,6 @@
                 <w:lang w:eastAsia="es-AR"/>
               </w:rPr>
             </w:pPr>
-            <w:proofErr w:type="spellStart"/>
             <w:r>
               <w:rPr>
                 <w:rFonts w:ascii="Arial" w:eastAsia="Times New Roman" w:hAnsi="Arial" w:cs="Arial"/>
@@ -821,7 +824,6 @@
               </w:rPr>
               <w:t>Alternate</w:t>
             </w:r>
-            <w:proofErr w:type="spellEnd"/>
             <w:r>
               <w:rPr>
                 <w:rFonts w:ascii="Arial" w:eastAsia="Times New Roman" w:hAnsi="Arial" w:cs="Arial"/>
@@ -852,7 +854,7 @@
                 <w:color w:val="000000"/>
                 <w:lang w:eastAsia="es-AR"/>
               </w:rPr>
-              <w:t>2</w:t>
+              <w:t>5</w:t>
             </w:r>
             <w:r>
               <w:rPr>
@@ -861,30 +863,20 @@
                 <w:color w:val="000000"/>
                 <w:lang w:eastAsia="es-AR"/>
               </w:rPr>
-              <w:t xml:space="preserve">-a. No se </w:t>
-            </w:r>
-            <w:r>
+              <w:t>-a. No hay un oficio adjunto</w:t>
+            </w:r>
+          </w:p>
+          <w:p>
+            <w:pPr>
+              <w:spacing w:after="0" w:line="240" w:lineRule="auto"/>
+              <w:ind w:left="1080"/>
               <w:rPr>
                 <w:rFonts w:ascii="Arial" w:eastAsia="Times New Roman" w:hAnsi="Arial" w:cs="Arial"/>
                 <w:i/>
                 <w:color w:val="000000"/>
                 <w:lang w:eastAsia="es-AR"/>
               </w:rPr>
-              <w:t>ingresó ningún dato para la búsqueda</w:t>
-            </w:r>
-          </w:p>
-          <w:p>
-            <w:pPr>
-              <w:spacing w:after="0" w:line="240" w:lineRule="auto"/>
-              <w:ind w:left="1080"/>
-              <w:rPr>
-                <w:rFonts w:ascii="Arial" w:eastAsia="Times New Roman" w:hAnsi="Arial" w:cs="Arial"/>
-                <w:i/>
-                <w:color w:val="000000"/>
-                <w:lang w:eastAsia="es-AR"/>
-              </w:rPr>
-            </w:pPr>
-            <w:proofErr w:type="spellStart"/>
+            </w:pPr>
             <w:r>
               <w:rPr>
                 <w:rFonts w:ascii="Arial" w:eastAsia="Times New Roman" w:hAnsi="Arial" w:cs="Arial"/>
@@ -893,9 +885,47 @@
                 <w:color w:val="000000"/>
                 <w:lang w:eastAsia="es-AR"/>
               </w:rPr>
-              <w:t>Alternate</w:t>
-            </w:r>
-            <w:proofErr w:type="spellEnd"/>
+              <w:t>Alternate: </w:t>
+            </w:r>
+            <w:r>
+              <w:rPr>
+                <w:rFonts w:ascii="Arial" w:eastAsia="Times New Roman" w:hAnsi="Arial" w:cs="Arial"/>
+                <w:i/>
+                <w:color w:val="000000"/>
+                <w:lang w:eastAsia="es-AR"/>
+              </w:rPr>
+              <w:t>5</w:t>
+            </w:r>
+            <w:r>
+              <w:rPr>
+                <w:rFonts w:ascii="Arial" w:eastAsia="Times New Roman" w:hAnsi="Arial" w:cs="Arial"/>
+                <w:i/>
+                <w:color w:val="000000"/>
+                <w:lang w:eastAsia="es-AR"/>
+              </w:rPr>
+              <w:t xml:space="preserve">-b. </w:t>
+            </w:r>
+            <w:r>
+              <w:rPr>
+                <w:rFonts w:ascii="Arial" w:eastAsia="Times New Roman" w:hAnsi="Arial" w:cs="Arial"/>
+                <w:i/>
+                <w:color w:val="000000"/>
+                <w:lang w:eastAsia="es-AR"/>
+              </w:rPr>
+              <w:t>No quedó ningún detalle de Solicitud</w:t>
+            </w:r>
+          </w:p>
+          <w:p>
+            <w:pPr>
+              <w:spacing w:after="0" w:line="240" w:lineRule="auto"/>
+              <w:ind w:left="1080"/>
+              <w:rPr>
+                <w:rFonts w:ascii="Arial" w:eastAsia="Times New Roman" w:hAnsi="Arial" w:cs="Arial"/>
+                <w:i/>
+                <w:color w:val="000000"/>
+                <w:lang w:eastAsia="es-AR"/>
+              </w:rPr>
+            </w:pPr>
             <w:r>
               <w:rPr>
                 <w:rFonts w:ascii="Arial" w:eastAsia="Times New Roman" w:hAnsi="Arial" w:cs="Arial"/>
@@ -904,7 +934,7 @@
                 <w:color w:val="000000"/>
                 <w:lang w:eastAsia="es-AR"/>
               </w:rPr>
-              <w:t>: </w:t>
+              <w:t>Alternate: </w:t>
             </w:r>
             <w:r>
               <w:rPr>
@@ -913,9 +943,8 @@
                 <w:color w:val="000000"/>
                 <w:lang w:eastAsia="es-AR"/>
               </w:rPr>
-              <w:t xml:space="preserve">2-b. Se ingresó un carácter distinto de un número en el campo </w:t>
-            </w:r>
-            <w:proofErr w:type="spellStart"/>
+              <w:t>5</w:t>
+            </w:r>
             <w:r>
               <w:rPr>
                 <w:rFonts w:ascii="Arial" w:eastAsia="Times New Roman" w:hAnsi="Arial" w:cs="Arial"/>
@@ -923,9 +952,8 @@
                 <w:color w:val="000000"/>
                 <w:lang w:eastAsia="es-AR"/>
               </w:rPr>
-              <w:t>Nro</w:t>
-            </w:r>
-            <w:proofErr w:type="spellEnd"/>
+              <w:t>-</w:t>
+            </w:r>
             <w:r>
               <w:rPr>
                 <w:rFonts w:ascii="Arial" w:eastAsia="Times New Roman" w:hAnsi="Arial" w:cs="Arial"/>
@@ -933,8 +961,38 @@
                 <w:color w:val="000000"/>
                 <w:lang w:eastAsia="es-AR"/>
               </w:rPr>
-              <w:t xml:space="preserve"> de Solicitud</w:t>
-            </w:r>
+              <w:t>c</w:t>
+            </w:r>
+            <w:r>
+              <w:rPr>
+                <w:rFonts w:ascii="Arial" w:eastAsia="Times New Roman" w:hAnsi="Arial" w:cs="Arial"/>
+                <w:i/>
+                <w:color w:val="000000"/>
+                <w:lang w:eastAsia="es-AR"/>
+              </w:rPr>
+              <w:t xml:space="preserve">. </w:t>
+            </w:r>
+            <w:r>
+              <w:rPr>
+                <w:rFonts w:ascii="Arial" w:eastAsia="Times New Roman" w:hAnsi="Arial" w:cs="Arial"/>
+                <w:i/>
+                <w:color w:val="000000"/>
+                <w:lang w:eastAsia="es-AR"/>
+              </w:rPr>
+              <w:t>El usuario cierra el formulario sin confirmar la modificación</w:t>
+            </w:r>
+          </w:p>
+          <w:p>
+            <w:pPr>
+              <w:spacing w:after="0" w:line="240" w:lineRule="auto"/>
+              <w:ind w:left="1080"/>
+              <w:rPr>
+                <w:rFonts w:ascii="Arial" w:eastAsia="Times New Roman" w:hAnsi="Arial" w:cs="Arial"/>
+                <w:i/>
+                <w:color w:val="000000"/>
+                <w:lang w:eastAsia="es-AR"/>
+              </w:rPr>
+            </w:pPr>
           </w:p>
           <w:p>
             <w:pPr>
@@ -982,168 +1040,14 @@
                 <w:lang w:eastAsia="es-AR"/>
               </w:rPr>
             </w:pPr>
-            <w:proofErr w:type="spellStart"/>
-            <w:r>
-              <w:rPr>
-                <w:rFonts w:ascii="Arial" w:eastAsia="Times New Roman" w:hAnsi="Arial" w:cs="Arial"/>
-                <w:b/>
-                <w:color w:val="000000"/>
-                <w:lang w:eastAsia="es-AR"/>
-              </w:rPr>
-              <w:t>Alternate</w:t>
-            </w:r>
-            <w:proofErr w:type="spellEnd"/>
-            <w:r>
-              <w:rPr>
-                <w:rFonts w:ascii="Arial" w:eastAsia="Times New Roman" w:hAnsi="Arial" w:cs="Arial"/>
-                <w:b/>
-                <w:color w:val="000000"/>
-                <w:lang w:eastAsia="es-AR"/>
-              </w:rPr>
-              <w:t xml:space="preserve"> </w:t>
-            </w:r>
-            <w:r>
-              <w:rPr>
-                <w:rFonts w:ascii="Arial" w:eastAsia="Times New Roman" w:hAnsi="Arial" w:cs="Arial"/>
-                <w:b/>
-                <w:color w:val="000000"/>
-                <w:lang w:eastAsia="es-AR"/>
-              </w:rPr>
-              <w:t>2</w:t>
-            </w:r>
-            <w:r>
-              <w:rPr>
-                <w:rFonts w:ascii="Arial" w:eastAsia="Times New Roman" w:hAnsi="Arial" w:cs="Arial"/>
-                <w:b/>
-                <w:color w:val="000000"/>
-                <w:lang w:eastAsia="es-AR"/>
-              </w:rPr>
-              <w:t>-a. No se ingresó ningún dato para la búsqueda</w:t>
-            </w:r>
-          </w:p>
-          <w:p>
-            <w:pPr>
-              <w:spacing w:after="0" w:line="240" w:lineRule="auto"/>
-              <w:rPr>
-                <w:rFonts w:ascii="Arial" w:eastAsia="Times New Roman" w:hAnsi="Arial" w:cs="Arial"/>
-                <w:color w:val="000000"/>
-                <w:lang w:eastAsia="es-AR"/>
-              </w:rPr>
-            </w:pPr>
-            <w:r>
-              <w:rPr>
-                <w:rFonts w:ascii="Arial" w:eastAsia="Times New Roman" w:hAnsi="Arial" w:cs="Arial"/>
-                <w:color w:val="000000"/>
-                <w:lang w:eastAsia="es-AR"/>
-              </w:rPr>
-              <w:t>1. El sistema muestra el mensaje “No hay resultados”</w:t>
-            </w:r>
-          </w:p>
-          <w:p>
-            <w:pPr>
-              <w:spacing w:after="0" w:line="240" w:lineRule="auto"/>
-              <w:rPr>
-                <w:rFonts w:ascii="Arial" w:eastAsia="Times New Roman" w:hAnsi="Arial" w:cs="Arial"/>
-                <w:color w:val="000000"/>
-                <w:lang w:eastAsia="es-AR"/>
-              </w:rPr>
-            </w:pPr>
-            <w:r>
-              <w:rPr>
-                <w:rFonts w:ascii="Arial" w:eastAsia="Times New Roman" w:hAnsi="Arial" w:cs="Arial"/>
-                <w:color w:val="000000"/>
-                <w:lang w:eastAsia="es-AR"/>
-              </w:rPr>
-              <w:t xml:space="preserve">2. Se vuelve al punto 1 del flujo principal </w:t>
-            </w:r>
-          </w:p>
-          <w:p>
-            <w:pPr>
-              <w:spacing w:after="0" w:line="240" w:lineRule="auto"/>
-              <w:rPr>
-                <w:rFonts w:ascii="Arial" w:eastAsia="Times New Roman" w:hAnsi="Arial" w:cs="Arial"/>
-                <w:b/>
-                <w:color w:val="000000"/>
-                <w:lang w:eastAsia="es-AR"/>
-              </w:rPr>
-            </w:pPr>
-          </w:p>
-          <w:p>
-            <w:pPr>
-              <w:spacing w:after="0" w:line="240" w:lineRule="auto"/>
-              <w:rPr>
-                <w:rFonts w:ascii="Arial" w:eastAsia="Times New Roman" w:hAnsi="Arial" w:cs="Arial"/>
-                <w:b/>
-                <w:color w:val="000000"/>
-                <w:lang w:eastAsia="es-AR"/>
-              </w:rPr>
-            </w:pPr>
-            <w:proofErr w:type="spellStart"/>
-            <w:r>
-              <w:rPr>
-                <w:rFonts w:ascii="Arial" w:eastAsia="Times New Roman" w:hAnsi="Arial" w:cs="Arial"/>
-                <w:b/>
-                <w:color w:val="000000"/>
-                <w:lang w:eastAsia="es-AR"/>
-              </w:rPr>
-              <w:t>Alternate</w:t>
-            </w:r>
-            <w:proofErr w:type="spellEnd"/>
-            <w:r>
-              <w:rPr>
-                <w:rFonts w:ascii="Arial" w:eastAsia="Times New Roman" w:hAnsi="Arial" w:cs="Arial"/>
-                <w:b/>
-                <w:color w:val="000000"/>
-                <w:lang w:eastAsia="es-AR"/>
-              </w:rPr>
-              <w:t xml:space="preserve"> </w:t>
-            </w:r>
-            <w:r>
-              <w:rPr>
-                <w:rFonts w:ascii="Arial" w:eastAsia="Times New Roman" w:hAnsi="Arial" w:cs="Arial"/>
-                <w:b/>
-                <w:color w:val="000000"/>
-                <w:lang w:eastAsia="es-AR"/>
-              </w:rPr>
-              <w:t>2-b. Se ingres</w:t>
-            </w:r>
-            <w:r>
-              <w:rPr>
-                <w:rFonts w:ascii="Arial" w:eastAsia="Times New Roman" w:hAnsi="Arial" w:cs="Arial"/>
-                <w:b/>
-                <w:color w:val="000000"/>
-                <w:lang w:eastAsia="es-AR"/>
-              </w:rPr>
-              <w:t xml:space="preserve">ó un carácter distinto de un número </w:t>
-            </w:r>
-            <w:r>
-              <w:rPr>
-                <w:rFonts w:ascii="Arial" w:eastAsia="Times New Roman" w:hAnsi="Arial" w:cs="Arial"/>
-                <w:b/>
-                <w:color w:val="000000"/>
-                <w:lang w:eastAsia="es-AR"/>
-              </w:rPr>
-              <w:t xml:space="preserve">en el campo </w:t>
-            </w:r>
-            <w:proofErr w:type="spellStart"/>
-            <w:r>
-              <w:rPr>
-                <w:rFonts w:ascii="Arial" w:eastAsia="Times New Roman" w:hAnsi="Arial" w:cs="Arial"/>
-                <w:b/>
-                <w:color w:val="000000"/>
-                <w:lang w:eastAsia="es-AR"/>
-              </w:rPr>
-              <w:t>Nro</w:t>
-            </w:r>
-            <w:proofErr w:type="spellEnd"/>
-            <w:r>
-              <w:rPr>
-                <w:rFonts w:ascii="Arial" w:eastAsia="Times New Roman" w:hAnsi="Arial" w:cs="Arial"/>
-                <w:b/>
-                <w:color w:val="000000"/>
-                <w:lang w:eastAsia="es-AR"/>
-              </w:rPr>
-              <w:t xml:space="preserve"> de Solicitud</w:t>
+            <w:r>
+              <w:rPr>
+                <w:rFonts w:ascii="Arial" w:eastAsia="Times New Roman" w:hAnsi="Arial" w:cs="Arial"/>
+                <w:b/>
+                <w:color w:val="000000"/>
+                <w:lang w:eastAsia="es-AR"/>
+              </w:rPr>
+              <w:t>Alternate: 5-a. No hay un oficio adjunto</w:t>
             </w:r>
           </w:p>
           <w:p>
@@ -1169,7 +1073,7 @@
                 <w:color w:val="000000"/>
                 <w:lang w:eastAsia="es-AR"/>
               </w:rPr>
-              <w:t>Solo se aceptan números</w:t>
+              <w:t>Por favor adjuntar el oficio de la solicitud realizada</w:t>
             </w:r>
             <w:r>
               <w:rPr>
@@ -1195,15 +1099,231 @@
                 <w:color w:val="000000"/>
                 <w:lang w:eastAsia="es-AR"/>
               </w:rPr>
-              <w:t xml:space="preserve">2. Se vuelve al punto 1 del flujo principal </w:t>
-            </w:r>
-            <w:r>
-              <w:rPr>
-                <w:rFonts w:ascii="Arial" w:eastAsia="Times New Roman" w:hAnsi="Arial" w:cs="Arial"/>
-                <w:color w:val="000000"/>
-                <w:lang w:eastAsia="es-AR"/>
-              </w:rPr>
-              <w:t xml:space="preserve"> </w:t>
+              <w:t xml:space="preserve">2. Se </w:t>
+            </w:r>
+            <w:r>
+              <w:rPr>
+                <w:rFonts w:ascii="Arial" w:eastAsia="Times New Roman" w:hAnsi="Arial" w:cs="Arial"/>
+                <w:color w:val="000000"/>
+                <w:lang w:eastAsia="es-AR"/>
+              </w:rPr>
+              <w:t>requiere la ejecución del caso de uso XX Agregar Oficio</w:t>
+            </w:r>
+          </w:p>
+          <w:p>
+            <w:pPr>
+              <w:spacing w:after="0" w:line="240" w:lineRule="auto"/>
+              <w:rPr>
+                <w:rFonts w:ascii="Arial" w:eastAsia="Times New Roman" w:hAnsi="Arial" w:cs="Arial"/>
+                <w:b/>
+                <w:color w:val="000000"/>
+                <w:lang w:eastAsia="es-AR"/>
+              </w:rPr>
+            </w:pPr>
+          </w:p>
+          <w:p>
+            <w:pPr>
+              <w:spacing w:after="0" w:line="240" w:lineRule="auto"/>
+              <w:rPr>
+                <w:rFonts w:ascii="Arial" w:eastAsia="Times New Roman" w:hAnsi="Arial" w:cs="Arial"/>
+                <w:b/>
+                <w:color w:val="000000"/>
+                <w:lang w:eastAsia="es-AR"/>
+              </w:rPr>
+            </w:pPr>
+            <w:r>
+              <w:rPr>
+                <w:rFonts w:ascii="Arial" w:eastAsia="Times New Roman" w:hAnsi="Arial" w:cs="Arial"/>
+                <w:b/>
+                <w:color w:val="000000"/>
+                <w:lang w:eastAsia="es-AR"/>
+              </w:rPr>
+              <w:t xml:space="preserve">Alternate: </w:t>
+            </w:r>
+            <w:r>
+              <w:rPr>
+                <w:rFonts w:ascii="Arial" w:eastAsia="Times New Roman" w:hAnsi="Arial" w:cs="Arial"/>
+                <w:b/>
+                <w:color w:val="000000"/>
+                <w:lang w:eastAsia="es-AR"/>
+              </w:rPr>
+              <w:t>5-b. No quedó ningún detalle de Solicitud</w:t>
+            </w:r>
+          </w:p>
+          <w:p>
+            <w:pPr>
+              <w:spacing w:after="0" w:line="240" w:lineRule="auto"/>
+              <w:rPr>
+                <w:rFonts w:ascii="Arial" w:eastAsia="Times New Roman" w:hAnsi="Arial" w:cs="Arial"/>
+                <w:color w:val="000000"/>
+                <w:lang w:eastAsia="es-AR"/>
+              </w:rPr>
+            </w:pPr>
+            <w:r>
+              <w:rPr>
+                <w:rFonts w:ascii="Arial" w:eastAsia="Times New Roman" w:hAnsi="Arial" w:cs="Arial"/>
+                <w:color w:val="000000"/>
+                <w:lang w:eastAsia="es-AR"/>
+              </w:rPr>
+              <w:t>1. El sistema muestra el mensaje “</w:t>
+            </w:r>
+            <w:r>
+              <w:rPr>
+                <w:rFonts w:ascii="Arial" w:eastAsia="Times New Roman" w:hAnsi="Arial" w:cs="Arial"/>
+                <w:color w:val="000000"/>
+                <w:lang w:eastAsia="es-AR"/>
+              </w:rPr>
+              <w:t xml:space="preserve">Por favor </w:t>
+            </w:r>
+            <w:r>
+              <w:rPr>
+                <w:rFonts w:ascii="Arial" w:eastAsia="Times New Roman" w:hAnsi="Arial" w:cs="Arial"/>
+                <w:color w:val="000000"/>
+                <w:lang w:eastAsia="es-AR"/>
+              </w:rPr>
+              <w:t>revisar que la Solicitud posea al menos un detalle</w:t>
+            </w:r>
+            <w:r>
+              <w:rPr>
+                <w:rFonts w:ascii="Arial" w:eastAsia="Times New Roman" w:hAnsi="Arial" w:cs="Arial"/>
+                <w:color w:val="000000"/>
+                <w:lang w:eastAsia="es-AR"/>
+              </w:rPr>
+              <w:t>”</w:t>
+            </w:r>
+          </w:p>
+          <w:p>
+            <w:pPr>
+              <w:spacing w:after="0" w:line="240" w:lineRule="auto"/>
+              <w:rPr>
+                <w:rFonts w:ascii="Arial" w:eastAsia="Times New Roman" w:hAnsi="Arial" w:cs="Arial"/>
+                <w:color w:val="000000"/>
+                <w:lang w:eastAsia="es-AR"/>
+              </w:rPr>
+            </w:pPr>
+            <w:r>
+              <w:rPr>
+                <w:rFonts w:ascii="Arial" w:eastAsia="Times New Roman" w:hAnsi="Arial" w:cs="Arial"/>
+                <w:color w:val="000000"/>
+                <w:lang w:eastAsia="es-AR"/>
+              </w:rPr>
+              <w:t xml:space="preserve">2. Se </w:t>
+            </w:r>
+            <w:r>
+              <w:rPr>
+                <w:rFonts w:ascii="Arial" w:eastAsia="Times New Roman" w:hAnsi="Arial" w:cs="Arial"/>
+                <w:color w:val="000000"/>
+                <w:lang w:eastAsia="es-AR"/>
+              </w:rPr>
+              <w:t xml:space="preserve">requiere la ejecución del caso de uso XX Agregar </w:t>
+            </w:r>
+            <w:r>
+              <w:rPr>
+                <w:rFonts w:ascii="Arial" w:eastAsia="Times New Roman" w:hAnsi="Arial" w:cs="Arial"/>
+                <w:color w:val="000000"/>
+                <w:lang w:eastAsia="es-AR"/>
+              </w:rPr>
+              <w:t>Detalle de Solicitud</w:t>
+            </w:r>
+          </w:p>
+          <w:p>
+            <w:pPr>
+              <w:spacing w:after="0" w:line="240" w:lineRule="auto"/>
+              <w:rPr>
+                <w:rFonts w:ascii="Arial" w:eastAsia="Times New Roman" w:hAnsi="Arial" w:cs="Arial"/>
+                <w:b/>
+                <w:color w:val="000000"/>
+                <w:lang w:eastAsia="es-AR"/>
+              </w:rPr>
+            </w:pPr>
+          </w:p>
+          <w:p>
+            <w:pPr>
+              <w:spacing w:after="0" w:line="240" w:lineRule="auto"/>
+              <w:rPr>
+                <w:rFonts w:ascii="Arial" w:eastAsia="Times New Roman" w:hAnsi="Arial" w:cs="Arial"/>
+                <w:b/>
+                <w:color w:val="000000"/>
+                <w:lang w:eastAsia="es-AR"/>
+              </w:rPr>
+            </w:pPr>
+            <w:r>
+              <w:rPr>
+                <w:rFonts w:ascii="Arial" w:eastAsia="Times New Roman" w:hAnsi="Arial" w:cs="Arial"/>
+                <w:b/>
+                <w:color w:val="000000"/>
+                <w:lang w:eastAsia="es-AR"/>
+              </w:rPr>
+              <w:t xml:space="preserve">Alternate: </w:t>
+            </w:r>
+            <w:r>
+              <w:rPr>
+                <w:rFonts w:ascii="Arial" w:eastAsia="Times New Roman" w:hAnsi="Arial" w:cs="Arial"/>
+                <w:b/>
+                <w:color w:val="000000"/>
+                <w:lang w:eastAsia="es-AR"/>
+              </w:rPr>
+              <w:t>5-c. El usuario cierra el formulario sin confirmar la modificación</w:t>
+            </w:r>
+          </w:p>
+          <w:p>
+            <w:pPr>
+              <w:spacing w:after="0" w:line="240" w:lineRule="auto"/>
+              <w:rPr>
+                <w:rFonts w:ascii="Arial" w:eastAsia="Times New Roman" w:hAnsi="Arial" w:cs="Arial"/>
+                <w:color w:val="000000"/>
+                <w:lang w:eastAsia="es-AR"/>
+              </w:rPr>
+            </w:pPr>
+            <w:r>
+              <w:rPr>
+                <w:rFonts w:ascii="Arial" w:eastAsia="Times New Roman" w:hAnsi="Arial" w:cs="Arial"/>
+                <w:color w:val="000000"/>
+                <w:lang w:eastAsia="es-AR"/>
+              </w:rPr>
+              <w:t xml:space="preserve">1. El sistema </w:t>
+            </w:r>
+            <w:r>
+              <w:rPr>
+                <w:rFonts w:ascii="Arial" w:eastAsia="Times New Roman" w:hAnsi="Arial" w:cs="Arial"/>
+                <w:color w:val="000000"/>
+                <w:lang w:eastAsia="es-AR"/>
+              </w:rPr>
+              <w:t>desestima cualquier cambio realizado</w:t>
+            </w:r>
+            <w:r>
+              <w:rPr>
+                <w:rFonts w:ascii="Arial" w:eastAsia="Times New Roman" w:hAnsi="Arial" w:cs="Arial"/>
+                <w:color w:val="000000"/>
+                <w:lang w:eastAsia="es-AR"/>
+              </w:rPr>
+              <w:t xml:space="preserve"> (inclusive </w:t>
+            </w:r>
+            <w:bookmarkStart w:id="0" w:name="_GoBack"/>
+            <w:bookmarkEnd w:id="0"/>
+            <w:r>
+              <w:rPr>
+                <w:rFonts w:ascii="Arial" w:eastAsia="Times New Roman" w:hAnsi="Arial" w:cs="Arial"/>
+                <w:color w:val="000000"/>
+                <w:lang w:eastAsia="es-AR"/>
+              </w:rPr>
+              <w:t xml:space="preserve">lo </w:t>
+            </w:r>
+            <w:r>
+              <w:rPr>
+                <w:rFonts w:ascii="Arial" w:eastAsia="Times New Roman" w:hAnsi="Arial" w:cs="Arial"/>
+                <w:color w:val="000000"/>
+                <w:lang w:eastAsia="es-AR"/>
+              </w:rPr>
+              <w:t>realizado en los extends)</w:t>
+            </w:r>
+            <w:r>
+              <w:rPr>
+                <w:rFonts w:ascii="Arial" w:eastAsia="Times New Roman" w:hAnsi="Arial" w:cs="Arial"/>
+                <w:color w:val="000000"/>
+                <w:lang w:eastAsia="es-AR"/>
+              </w:rPr>
+              <w:t xml:space="preserve"> y cierra el formulario</w:t>
             </w:r>
           </w:p>
         </w:tc>
@@ -1363,7 +1483,7 @@
                 <w:rFonts w:ascii="Arial" w:hAnsi="Arial" w:cs="Arial"/>
                 <w:color w:val="000000"/>
               </w:rPr>
-              <w:t>El proceso no afecta los datos del sistema</w:t>
+              <w:t>Registro de la modificación en la Solicitud</w:t>
             </w:r>
           </w:p>
         </w:tc>

</xml_diff>